<commit_message>
rewrote lesson based on feedback
</commit_message>
<xml_diff>
--- a/CLI-lesson/Navigating a File System - Do Now.docx
+++ b/CLI-lesson/Navigating a File System - Do Now.docx
@@ -155,11 +155,20 @@
             </w:pPr>
             <w:r>
               <w:rPr>
-                <w:sz w:val="24"/>
-                <w:szCs w:val="24"/>
-                <w:rtl w:val="0"/>
-              </w:rPr>
-              <w:t xml:space="preserve">&lt;replace with your name&gt;’s responses</w:t>
+                <w:b w:val="1"/>
+                <w:sz w:val="24"/>
+                <w:szCs w:val="24"/>
+                <w:rtl w:val="0"/>
+              </w:rPr>
+              <w:t xml:space="preserve">&lt;replace with your name&gt;</w:t>
+            </w:r>
+            <w:r>
+              <w:rPr>
+                <w:sz w:val="24"/>
+                <w:szCs w:val="24"/>
+                <w:rtl w:val="0"/>
+              </w:rPr>
+              <w:t xml:space="preserve">’s responses</w:t>
             </w:r>
           </w:p>
         </w:tc>
@@ -452,90 +461,7 @@
                 <w:szCs w:val="24"/>
                 <w:rtl w:val="0"/>
               </w:rPr>
-              <w:t xml:space="preserve">3. Fill in the blank: home has a ____ called caloewen.</w:t>
-            </w:r>
-          </w:p>
-        </w:tc>
-        <w:tc>
-          <w:tcPr>
-            <w:shd w:fill="auto" w:val="clear"/>
-            <w:tcMar>
-              <w:top w:w="100.0" w:type="dxa"/>
-              <w:left w:w="100.0" w:type="dxa"/>
-              <w:bottom w:w="100.0" w:type="dxa"/>
-              <w:right w:w="100.0" w:type="dxa"/>
-            </w:tcMar>
-            <w:vAlign w:val="top"/>
-          </w:tcPr>
-          <w:p>
-            <w:pPr>
-              <w:keepNext w:val="0"/>
-              <w:keepLines w:val="0"/>
-              <w:widowControl w:val="0"/>
-              <w:pBdr>
-                <w:top w:space="0" w:sz="0" w:val="nil"/>
-                <w:left w:space="0" w:sz="0" w:val="nil"/>
-                <w:bottom w:space="0" w:sz="0" w:val="nil"/>
-                <w:right w:space="0" w:sz="0" w:val="nil"/>
-                <w:between w:space="0" w:sz="0" w:val="nil"/>
-              </w:pBdr>
-              <w:shd w:fill="auto" w:val="clear"/>
-              <w:spacing w:after="0" w:before="0" w:line="240" w:lineRule="auto"/>
-              <w:ind w:left="0" w:right="0" w:firstLine="0"/>
-              <w:jc w:val="left"/>
-              <w:rPr>
-                <w:sz w:val="24"/>
-                <w:szCs w:val="24"/>
-              </w:rPr>
-            </w:pPr>
-            <w:r>
-              <w:rPr>
-                <w:rtl w:val="0"/>
-              </w:rPr>
-            </w:r>
-          </w:p>
-        </w:tc>
-      </w:tr>
-      <w:tr>
-        <w:tc>
-          <w:tcPr>
-            <w:shd w:fill="auto" w:val="clear"/>
-            <w:tcMar>
-              <w:top w:w="100.0" w:type="dxa"/>
-              <w:left w:w="100.0" w:type="dxa"/>
-              <w:bottom w:w="100.0" w:type="dxa"/>
-              <w:right w:w="100.0" w:type="dxa"/>
-            </w:tcMar>
-            <w:vAlign w:val="top"/>
-          </w:tcPr>
-          <w:p>
-            <w:pPr>
-              <w:keepNext w:val="0"/>
-              <w:keepLines w:val="0"/>
-              <w:widowControl w:val="0"/>
-              <w:pBdr>
-                <w:top w:space="0" w:sz="0" w:val="nil"/>
-                <w:left w:space="0" w:sz="0" w:val="nil"/>
-                <w:bottom w:space="0" w:sz="0" w:val="nil"/>
-                <w:right w:space="0" w:sz="0" w:val="nil"/>
-                <w:between w:space="0" w:sz="0" w:val="nil"/>
-              </w:pBdr>
-              <w:shd w:fill="auto" w:val="clear"/>
-              <w:spacing w:after="0" w:before="0" w:line="240" w:lineRule="auto"/>
-              <w:ind w:left="0" w:right="0" w:firstLine="0"/>
-              <w:jc w:val="left"/>
-              <w:rPr>
-                <w:sz w:val="24"/>
-                <w:szCs w:val="24"/>
-              </w:rPr>
-            </w:pPr>
-            <w:r>
-              <w:rPr>
-                <w:sz w:val="24"/>
-                <w:szCs w:val="24"/>
-                <w:rtl w:val="0"/>
-              </w:rPr>
-              <w:t xml:space="preserve">4. What numbers are in the blanks? caloewen has ___ &lt;answer from #3&gt; and ___ &lt;ans from #2&gt;.</w:t>
+              <w:t xml:space="preserve">3. Use the most precise term: home has a ____ called caloewen.</w:t>
             </w:r>
           </w:p>
         </w:tc>
@@ -654,6 +580,152 @@
           </wp:inline>
         </w:drawing>
       </w:r>
+      <w:r>
+        <w:rPr>
+          <w:rtl w:val="0"/>
+        </w:rPr>
+      </w:r>
+    </w:p>
+    <w:p>
+      <w:pPr>
+        <w:rPr>
+          <w:sz w:val="24"/>
+          <w:szCs w:val="24"/>
+        </w:rPr>
+      </w:pPr>
+      <w:r>
+        <w:rPr>
+          <w:rtl w:val="0"/>
+        </w:rPr>
+      </w:r>
+    </w:p>
+    <w:p>
+      <w:pPr>
+        <w:rPr>
+          <w:sz w:val="24"/>
+          <w:szCs w:val="24"/>
+        </w:rPr>
+      </w:pPr>
+      <w:r>
+        <w:rPr>
+          <w:sz w:val="24"/>
+          <w:szCs w:val="24"/>
+          <w:rtl w:val="0"/>
+        </w:rPr>
+        <w:t xml:space="preserve">There’s one more question on the next page. Don’t even look until you’ve finished this page.</w:t>
+      </w:r>
+    </w:p>
+    <w:tbl>
+      <w:tblPr>
+        <w:tblStyle w:val="Table2"/>
+        <w:tblW w:w="9360.0" w:type="dxa"/>
+        <w:jc w:val="left"/>
+        <w:tblInd w:w="100.0" w:type="pct"/>
+        <w:tblBorders>
+          <w:top w:color="000000" w:space="0" w:sz="8" w:val="single"/>
+          <w:left w:color="000000" w:space="0" w:sz="8" w:val="single"/>
+          <w:bottom w:color="000000" w:space="0" w:sz="8" w:val="single"/>
+          <w:right w:color="000000" w:space="0" w:sz="8" w:val="single"/>
+          <w:insideH w:color="000000" w:space="0" w:sz="8" w:val="single"/>
+          <w:insideV w:color="000000" w:space="0" w:sz="8" w:val="single"/>
+        </w:tblBorders>
+        <w:tblLayout w:type="fixed"/>
+        <w:tblLook w:val="0600"/>
+      </w:tblPr>
+      <w:tblGrid>
+        <w:gridCol w:w="4680"/>
+        <w:gridCol w:w="4680"/>
+        <w:tblGridChange w:id="0">
+          <w:tblGrid>
+            <w:gridCol w:w="4680"/>
+            <w:gridCol w:w="4680"/>
+          </w:tblGrid>
+        </w:tblGridChange>
+      </w:tblGrid>
+      <w:tr>
+        <w:tc>
+          <w:tcPr>
+            <w:shd w:fill="auto" w:val="clear"/>
+            <w:tcMar>
+              <w:top w:w="100.0" w:type="dxa"/>
+              <w:left w:w="100.0" w:type="dxa"/>
+              <w:bottom w:w="100.0" w:type="dxa"/>
+              <w:right w:w="100.0" w:type="dxa"/>
+            </w:tcMar>
+            <w:vAlign w:val="top"/>
+          </w:tcPr>
+          <w:p>
+            <w:pPr>
+              <w:widowControl w:val="0"/>
+              <w:spacing w:line="240" w:lineRule="auto"/>
+              <w:rPr>
+                <w:sz w:val="24"/>
+                <w:szCs w:val="24"/>
+              </w:rPr>
+            </w:pPr>
+            <w:r>
+              <w:rPr>
+                <w:sz w:val="24"/>
+                <w:szCs w:val="24"/>
+                <w:rtl w:val="0"/>
+              </w:rPr>
+              <w:t xml:space="preserve">4. What numbers are in the blanks? caloewen has ___ subfolders and ___ files (or </w:t>
+            </w:r>
+            <w:r>
+              <w:rPr>
+                <w:i w:val="1"/>
+                <w:sz w:val="24"/>
+                <w:szCs w:val="24"/>
+                <w:rtl w:val="0"/>
+              </w:rPr>
+              <w:t xml:space="preserve">not enough info</w:t>
+            </w:r>
+            <w:r>
+              <w:rPr>
+                <w:sz w:val="24"/>
+                <w:szCs w:val="24"/>
+                <w:rtl w:val="0"/>
+              </w:rPr>
+              <w:t xml:space="preserve">).</w:t>
+            </w:r>
+          </w:p>
+        </w:tc>
+        <w:tc>
+          <w:tcPr>
+            <w:shd w:fill="auto" w:val="clear"/>
+            <w:tcMar>
+              <w:top w:w="100.0" w:type="dxa"/>
+              <w:left w:w="100.0" w:type="dxa"/>
+              <w:bottom w:w="100.0" w:type="dxa"/>
+              <w:right w:w="100.0" w:type="dxa"/>
+            </w:tcMar>
+            <w:vAlign w:val="top"/>
+          </w:tcPr>
+          <w:p>
+            <w:pPr>
+              <w:widowControl w:val="0"/>
+              <w:spacing w:line="240" w:lineRule="auto"/>
+              <w:rPr>
+                <w:sz w:val="24"/>
+                <w:szCs w:val="24"/>
+              </w:rPr>
+            </w:pPr>
+            <w:r>
+              <w:rPr>
+                <w:rtl w:val="0"/>
+              </w:rPr>
+            </w:r>
+          </w:p>
+        </w:tc>
+      </w:tr>
+    </w:tbl>
+    <w:p>
+      <w:pPr>
+        <w:rPr>
+          <w:sz w:val="24"/>
+          <w:szCs w:val="24"/>
+        </w:rPr>
+      </w:pPr>
       <w:r>
         <w:rPr>
           <w:rtl w:val="0"/>
@@ -819,6 +891,19 @@
     </w:rPr>
   </w:style>
   <w:style w:type="table" w:styleId="Table1">
+    <w:basedOn w:val="TableNormal"/>
+    <w:tblPr>
+      <w:tblStyleRowBandSize w:val="1"/>
+      <w:tblStyleColBandSize w:val="1"/>
+      <w:tblCellMar>
+        <w:top w:w="100.0" w:type="dxa"/>
+        <w:left w:w="100.0" w:type="dxa"/>
+        <w:bottom w:w="100.0" w:type="dxa"/>
+        <w:right w:w="100.0" w:type="dxa"/>
+      </w:tblCellMar>
+    </w:tblPr>
+  </w:style>
+  <w:style w:type="table" w:styleId="Table2">
     <w:basedOn w:val="TableNormal"/>
     <w:tblPr>
       <w:tblStyleRowBandSize w:val="1"/>

</xml_diff>